<commit_message>
Fixed index number for E
</commit_message>
<xml_diff>
--- a/Docs/Е_Опись документов.docx
+++ b/Docs/Е_Опись документов.docx
@@ -3102,8 +3102,6 @@
             </w:pPr>
           </w:p>
         </w:tc>
-        <w:bookmarkStart w:id="0" w:name="_GoBack"/>
-        <w:bookmarkEnd w:id="0"/>
       </w:tr>
       <w:tr>
         <w:trPr>
@@ -5786,7 +5784,23 @@
                 <w:i/>
                 <w:sz w:val="32"/>
               </w:rPr>
-              <w:t xml:space="preserve">БрГТУ.91402-07 </w:t>
+              <w:t>БрГТУ.</w:t>
+            </w:r>
+            <w:r>
+              <w:rPr>
+                <w:i/>
+                <w:sz w:val="32"/>
+              </w:rPr>
+              <w:t>100529</w:t>
+            </w:r>
+            <w:bookmarkStart w:id="0" w:name="_GoBack"/>
+            <w:bookmarkEnd w:id="0"/>
+            <w:r>
+              <w:rPr>
+                <w:i/>
+                <w:sz w:val="32"/>
+              </w:rPr>
+              <w:t xml:space="preserve">-07 </w:t>
             </w:r>
             <w:r>
               <w:rPr>

</xml_diff>